<commit_message>
Drobne poprawki, literowki itp.
</commit_message>
<xml_diff>
--- a/Wizualizacja/takieTam.docx
+++ b/Wizualizacja/takieTam.docx
@@ -61,7 +61,13 @@
         <w:t>Kodowanie</w:t>
       </w:r>
       <w:r>
-        <w:t xml:space="preserve"> - sygnały obsługiwane przez sieć neuronową muszą mieścić się w zakresie [0, 1]. Należy zatem dane ciągłe ustandaryzować lub znormalizować (np. min-max). Dla atrybutów jakościowych można zastosować znaczniki (flagi, np. czy mężczyzna, czy kobieta).</w:t>
+        <w:t xml:space="preserve"> - sygnały obsługiwane przez sieć neuronową muszą mieścić się w zakresie [0, 1]. Należy zatem dane ciągłe </w:t>
+      </w:r>
+      <w:r>
+        <w:t>zestandaryzować</w:t>
+      </w:r>
+      <w:r>
+        <w:t xml:space="preserve"> lub znormalizować (np. min-max). Dla atrybutów jakościowych można zastosować znaczniki (flagi, np. czy mężczyzna, czy kobieta).</w:t>
       </w:r>
       <w:r>
         <w:t xml:space="preserve"> Niewłaściwe przypisywanie wartości liczbowych do zmiennych jakościowych może prowadzić do wielu błędów.</w:t>
@@ -86,7 +92,13 @@
         <w:t>Sieć warstwowa</w:t>
       </w:r>
       <w:r>
-        <w:t xml:space="preserve"> - składa się z dwoch lub więcej warstw (najczęściej 3, wej, ukryta, wyj).</w:t>
+        <w:t xml:space="preserve"> - składa się z </w:t>
+      </w:r>
+      <w:r>
+        <w:t>dwóch</w:t>
+      </w:r>
+      <w:r>
+        <w:t xml:space="preserve"> lub więcej warstw (najczęściej 3, wej, ukryta, wyj).</w:t>
       </w:r>
     </w:p>
     <w:p>
@@ -100,7 +112,13 @@
         <w:t>Sieć jednokierunkowa</w:t>
       </w:r>
       <w:r>
-        <w:t xml:space="preserve"> - przepływ informacji dozwolny jest tylko w jednym kierunku (brak sprzężeń zwrotnych)</w:t>
+        <w:t xml:space="preserve"> - przepływ informacji </w:t>
+      </w:r>
+      <w:r>
+        <w:t>dozwolony</w:t>
+      </w:r>
+      <w:r>
+        <w:t xml:space="preserve"> jest tylko w jednym kierunku (brak sprzężeń zwrotnych)</w:t>
       </w:r>
     </w:p>
     <w:p>
@@ -114,7 +132,13 @@
         <w:t>Sieć pełna</w:t>
       </w:r>
       <w:r>
-        <w:t xml:space="preserve"> - każdy neuron w warstwie jest połączony z każdym neuronem warstwy kolejnej. Brak połączeń między neuronami w danej warstwie).</w:t>
+        <w:t xml:space="preserve"> - każdy neuron w warstwie jest połączony z każdym neuronem warstwy kolejnej. Brak połączeń mi</w:t>
+      </w:r>
+      <w:r>
+        <w:t>ędzy neuronami w danej warstwie</w:t>
+      </w:r>
+      <w:r>
+        <w:t>.</w:t>
       </w:r>
     </w:p>
     <w:p>
@@ -130,13 +154,31 @@
         <w:spacing w:after="120"/>
       </w:pPr>
       <w:r>
-        <w:t xml:space="preserve">Liczbę warstw ukrytych dobiera się arbitralnie (doświadczalnie). Większa liczba neuronów w warstwie ukrytej zwiększa moc obliczeniową sieci (do skomplikowanych wzorcow). Zbyt duża liczba prowadzi do przeuczenia. Jeśli klasyfikacja jest </w:t>
+        <w:t xml:space="preserve">Liczbę warstw ukrytych dobiera się arbitralnie (doświadczalnie). Większa liczba neuronów w warstwie ukrytej zwiększa moc obliczeniową sieci (do skomplikowanych </w:t>
+      </w:r>
+      <w:r>
+        <w:t>wzorców</w:t>
+      </w:r>
+      <w:r>
+        <w:t>). Zbyt duża</w:t>
+      </w:r>
+      <w:r>
+        <w:t xml:space="preserve"> ich</w:t>
+      </w:r>
+      <w:r>
+        <w:t xml:space="preserve"> liczba prowadzi do przeuczenia. Jeśli klasyfikacja jest </w:t>
       </w:r>
       <w:r>
         <w:t>niedokładna</w:t>
       </w:r>
       <w:r>
-        <w:t xml:space="preserve"> należy zwiększyć liczbę neuronów w warstwie ukrytej.</w:t>
+        <w:t xml:space="preserve"> nal</w:t>
+      </w:r>
+      <w:r>
+        <w:t>eży zwiększyć liczbę neuronów w </w:t>
+      </w:r>
+      <w:r>
+        <w:t>warstwie ukrytej.</w:t>
       </w:r>
     </w:p>
     <w:p>
@@ -207,7 +249,13 @@
         <w:t>w</w:t>
       </w:r>
       <w:r>
-        <w:t xml:space="preserve"> otrzymując wektor cząstkowych pochodnych bledu względem każdej wagi.</w:t>
+        <w:t xml:space="preserve"> otrzymując w</w:t>
+      </w:r>
+      <w:r>
+        <w:t>ektor cząstkowych pochodnych błę</w:t>
+      </w:r>
+      <w:r>
+        <w:t>du względem każdej wagi.</w:t>
       </w:r>
     </w:p>
     <w:p>
@@ -231,6 +279,9 @@
       </w:r>
       <w:r>
         <w:t xml:space="preserve"> Jest to wartość stała z zakresu [0, 1]. Pomaga przesunąć wagi w kierunku minimum globalnego</w:t>
+      </w:r>
+      <w:r>
+        <w:t>.</w:t>
       </w:r>
       <w:r>
         <w:t xml:space="preserve"> </w:t>
@@ -273,19 +324,13 @@
         <w:spacing w:after="120"/>
         <w:ind w:left="-567"/>
       </w:pPr>
-      <w:r>
-        <w:rPr>
-          <w:noProof/>
-          <w:lang w:eastAsia="pl-PL"/>
-        </w:rPr>
-      </w:r>
       <w:r>
         <w:pict>
           <v:shapetype id="_x0000_t32" coordsize="21600,21600" o:spt="32" o:oned="t" path="m,l21600,21600e" filled="f">
             <v:path arrowok="t" fillok="f" o:connecttype="none"/>
             <o:lock v:ext="edit" shapetype="t"/>
           </v:shapetype>
-          <v:shape id="_x0000_s1029" type="#_x0000_t32" style="width:495.15pt;height:.05pt;mso-position-horizontal-relative:char;mso-position-vertical-relative:line" o:connectortype="straight" strokeweight="1.5pt">
+          <v:shape id="_x0000_s1027" type="#_x0000_t32" style="width:495.15pt;height:.05pt;mso-position-horizontal-relative:char;mso-position-vertical-relative:line" o:connectortype="straight" strokeweight="1.5pt">
             <w10:wrap type="none"/>
             <w10:anchorlock/>
           </v:shape>
@@ -349,7 +394,7 @@
     </w:p>
     <w:p>
       <w:pPr>
-        <w:spacing w:after="120"/>
+        <w:spacing w:after="60"/>
         <w:rPr>
           <w:b/>
         </w:rPr>
@@ -568,7 +613,13 @@
         <w:t>) zakłada, że początkowo każda obserwacja to osobna grupa skł</w:t>
       </w:r>
       <w:r>
-        <w:t>adająca się z jednego elementu. W kolejnych krokach dwie grupy będące najbliżej siebie łączy się w nową wspólną grupę. W każdym kroku uzyskuje się redukcję (o jeden) liczby skupień (grup) w zbiorze danych.</w:t>
+        <w:t>adająca się z jednego elementu. W kolejnych krokach dwie grupy będące najbliżej siebie łączy się w nową wspólną grupę. W każdym kroku uzyskuje się redukcję (o jeden) lic</w:t>
+      </w:r>
+      <w:r>
+        <w:t>zby skupień (grup) w </w:t>
+      </w:r>
+      <w:r>
+        <w:t>zbiorze danych.</w:t>
       </w:r>
     </w:p>
     <w:p>
@@ -836,7 +887,16 @@
     </w:p>
     <w:p>
       <w:r>
-        <w:t>Algorytm kończy działanie wtedy kiedy centroidy przestaną się zmieniać lub wtedy kiedy zostanie kryterium zbieżności (np. brak istotnego zmniejszenia sumarycznego błędu kwadratowego).</w:t>
+        <w:t xml:space="preserve">Algorytm kończy działanie wtedy kiedy centroidy przestaną się zmieniać lub wtedy kiedy zostanie </w:t>
+      </w:r>
+      <w:r>
+        <w:t>osiągnię</w:t>
+      </w:r>
+      <w:r>
+        <w:t xml:space="preserve">te </w:t>
+      </w:r>
+      <w:r>
+        <w:t>kryterium zbieżności (np. brak istotnego zmniejszenia sumarycznego błędu kwadratowego).</w:t>
       </w:r>
     </w:p>
     <w:p>
@@ -916,14 +976,8 @@
         <w:ind w:left="-567"/>
       </w:pPr>
       <w:r>
-        <w:rPr>
-          <w:noProof/>
-          <w:lang w:eastAsia="pl-PL"/>
-        </w:rPr>
-      </w:r>
-      <w:r>
         <w:pict>
-          <v:shape id="_x0000_s1030" type="#_x0000_t32" style="width:495.15pt;height:.05pt;mso-position-horizontal-relative:char;mso-position-vertical-relative:line" o:connectortype="straight" strokeweight="1.5pt">
+          <v:shape id="_x0000_s1026" type="#_x0000_t32" style="width:495.15pt;height:.05pt;mso-position-horizontal-relative:char;mso-position-vertical-relative:line" o:connectortype="straight" strokeweight="1.5pt">
             <w10:wrap type="none"/>
             <w10:anchorlock/>
           </v:shape>
@@ -997,13 +1051,9 @@
         <w:spacing w:after="80"/>
       </w:pPr>
       <w:r>
+        <w:lastRenderedPageBreak/>
         <w:t>Sieci samoorg. nie podsiadają warstwy ukrytej.</w:t>
       </w:r>
-    </w:p>
-    <w:p>
-      <w:pPr>
-        <w:spacing w:after="80"/>
-      </w:pPr>
     </w:p>
     <w:p>
       <w:pPr>
@@ -1152,13 +1202,7 @@
                 <w:rPr>
                   <w:rFonts w:ascii="Cambria Math" w:hAnsi="Cambria Math"/>
                 </w:rPr>
-                <m:t>ij,obe</m:t>
-              </m:r>
-              <m:r>
-                <w:rPr>
-                  <w:rFonts w:ascii="Cambria Math" w:hAnsi="Cambria Math"/>
-                </w:rPr>
-                <m:t>cne</m:t>
+                <m:t>ij,obecne</m:t>
               </m:r>
             </m:sub>
           </m:sSub>
@@ -1355,7 +1399,20 @@
         <w:rPr>
           <w:rFonts w:eastAsiaTheme="minorEastAsia"/>
         </w:rPr>
-        <w:t xml:space="preserve"> - waga połączenia pomiędzy i-tym neuronem wejściowym, a </w:t>
+        <w:t xml:space="preserve"> - waga połączenia pomiędzy </w:t>
+      </w:r>
+      <w:r>
+        <w:rPr>
+          <w:rFonts w:eastAsiaTheme="minorEastAsia"/>
+          <w:i/>
+        </w:rPr>
+        <w:t>i</w:t>
+      </w:r>
+      <w:r>
+        <w:rPr>
+          <w:rFonts w:eastAsiaTheme="minorEastAsia"/>
+        </w:rPr>
+        <w:t xml:space="preserve">-tym neuronem wejściowym, a </w:t>
       </w:r>
       <w:r>
         <w:rPr>

</xml_diff>